<commit_message>
export et petites corrections titre images
</commit_message>
<xml_diff>
--- a/docs/doc de projet/Doc-de-projet_GestionParticipants.docx
+++ b/docs/doc de projet/Doc-de-projet_GestionParticipants.docx
@@ -38,8 +38,6 @@
         </w:rPr>
         <w:t>s</w:t>
       </w:r>
-      <w:bookmarkStart w:id="0" w:name="_GoBack"/>
-      <w:bookmarkEnd w:id="0"/>
       <w:r>
         <w:rPr>
           <w:sz w:val="72"/>
@@ -57,22 +55,22 @@
           <w:noProof/>
         </w:rPr>
         <w:drawing>
-          <wp:anchor distT="0" distB="0" distL="114300" distR="114300" simplePos="0" relativeHeight="251658240" behindDoc="1" locked="0" layoutInCell="1" allowOverlap="1" wp14:anchorId="1E181486" wp14:editId="2C88C073">
+          <wp:anchor distT="0" distB="0" distL="114300" distR="114300" simplePos="0" relativeHeight="251658240" behindDoc="1" locked="0" layoutInCell="1" allowOverlap="1" wp14:anchorId="1E181486" wp14:editId="7F8313B5">
             <wp:simplePos x="0" y="0"/>
             <wp:positionH relativeFrom="column">
               <wp:posOffset>-899795</wp:posOffset>
             </wp:positionH>
             <wp:positionV relativeFrom="paragraph">
-              <wp:posOffset>169545</wp:posOffset>
+              <wp:posOffset>622935</wp:posOffset>
             </wp:positionV>
-            <wp:extent cx="10998835" cy="5487670"/>
-            <wp:effectExtent l="0" t="0" r="0" b="0"/>
+            <wp:extent cx="7598410" cy="3791089"/>
+            <wp:effectExtent l="0" t="0" r="2540" b="0"/>
             <wp:wrapTight wrapText="bothSides">
               <wp:wrapPolygon edited="0">
                 <wp:start x="0" y="0"/>
-                <wp:lineTo x="0" y="21520"/>
-                <wp:lineTo x="21549" y="21520"/>
-                <wp:lineTo x="21549" y="0"/>
+                <wp:lineTo x="0" y="21491"/>
+                <wp:lineTo x="21553" y="21491"/>
+                <wp:lineTo x="21553" y="0"/>
                 <wp:lineTo x="0" y="0"/>
               </wp:wrapPolygon>
             </wp:wrapTight>
@@ -105,7 +103,7 @@
                   <pic:spPr bwMode="auto">
                     <a:xfrm>
                       <a:off x="0" y="0"/>
-                      <a:ext cx="10998835" cy="5487670"/>
+                      <a:ext cx="7598410" cy="3791089"/>
                     </a:xfrm>
                     <a:prstGeom prst="rect">
                       <a:avLst/>
@@ -262,13 +260,7 @@
         <w:spacing w:after="160" w:line="259" w:lineRule="auto"/>
       </w:pPr>
       <w:r>
-        <w:t xml:space="preserve">Préparer un email (lien mailto) pour toutes les personnes </w:t>
-      </w:r>
-      <w:r>
-        <w:t>sélectionnées</w:t>
-      </w:r>
-      <w:r>
-        <w:t>.</w:t>
+        <w:t>Préparer un email (lien mailto) pour toutes les personnes sélectionnées.</w:t>
       </w:r>
     </w:p>
     <w:p>
@@ -531,7 +523,15 @@
         </w:drawing>
       </w:r>
       <w:r>
-        <w:t>Maquette 1, activer l’édition.</w:t>
+        <w:t xml:space="preserve">Maquette 1, </w:t>
+      </w:r>
+      <w:r>
+        <w:t>A</w:t>
+      </w:r>
+      <w:bookmarkStart w:id="0" w:name="_GoBack"/>
+      <w:bookmarkEnd w:id="0"/>
+      <w:r>
+        <w:t>ctiver l’édition.</w:t>
       </w:r>
     </w:p>
     <w:p>
@@ -1376,10 +1376,7 @@
               <w:t>sur</w:t>
             </w:r>
             <w:r>
-              <w:t xml:space="preserve"> l</w:t>
-            </w:r>
-            <w:r>
-              <w:t xml:space="preserve">e bouton « Activer l’édition » </w:t>
+              <w:t xml:space="preserve"> le bouton « Activer l’édition » </w:t>
             </w:r>
             <w:r>
               <w:t>apparait disant :</w:t>
@@ -1787,14 +1784,7 @@
                 <w:b/>
                 <w:bCs/>
               </w:rPr>
-              <w:t xml:space="preserve"> </w:t>
-            </w:r>
-            <w:r>
-              <w:rPr>
-                <w:b/>
-                <w:bCs/>
-              </w:rPr>
-              <w:t>Maquette </w:t>
+              <w:t xml:space="preserve"> Maquette </w:t>
             </w:r>
             <w:r>
               <w:rPr>
@@ -2322,13 +2312,7 @@
               <w:rPr>
                 <w:b w:val="0"/>
               </w:rPr>
-              <w:t xml:space="preserve">On clique sur le bouton </w:t>
-            </w:r>
-            <w:r>
-              <w:rPr>
-                <w:b w:val="0"/>
-              </w:rPr>
-              <w:t>« supprimer les participants »</w:t>
+              <w:t>On clique sur le bouton « supprimer les participants »</w:t>
             </w:r>
           </w:p>
         </w:tc>
@@ -2650,14 +2634,7 @@
                 <w:b/>
                 <w:bCs/>
               </w:rPr>
-              <w:t xml:space="preserve"> </w:t>
-            </w:r>
-            <w:r>
-              <w:rPr>
-                <w:b/>
-                <w:bCs/>
-              </w:rPr>
-              <w:t>Maquette </w:t>
+              <w:t xml:space="preserve"> Maquette </w:t>
             </w:r>
             <w:r>
               <w:rPr>
@@ -2765,16 +2742,7 @@
               <w:t>, l</w:t>
             </w:r>
             <w:r>
-              <w:t xml:space="preserve">e contour </w:t>
-            </w:r>
-            <w:r>
-              <w:t xml:space="preserve">du tableau </w:t>
-            </w:r>
-            <w:r>
-              <w:t xml:space="preserve">s’affiche en </w:t>
-            </w:r>
-            <w:r>
-              <w:t>gris</w:t>
+              <w:t>e contour du tableau s’affiche en gris</w:t>
             </w:r>
             <w:r>
               <w:rPr>
@@ -2860,6 +2828,7 @@
                 <w:numId w:val="0"/>
               </w:numPr>
               <w:ind w:left="864" w:hanging="864"/>
+              <w:outlineLvl w:val="3"/>
               <w:rPr>
                 <w:i w:val="0"/>
               </w:rPr>
@@ -3551,14 +3520,7 @@
                 <w:b/>
                 <w:bCs/>
               </w:rPr>
-              <w:t xml:space="preserve"> </w:t>
-            </w:r>
-            <w:r>
-              <w:rPr>
-                <w:b/>
-                <w:bCs/>
-              </w:rPr>
-              <w:t>Maquette </w:t>
+              <w:t xml:space="preserve"> Maquette </w:t>
             </w:r>
             <w:r>
               <w:rPr>
@@ -3627,6 +3589,7 @@
           <w:docPartUnique/>
         </w:docPartObj>
       </w:sdtPr>
+      <w:sdtEndPr/>
       <w:sdtContent>
         <w:r>
           <w:fldChar w:fldCharType="begin"/>
@@ -4609,6 +4572,7 @@
   <w:style w:type="character" w:default="1" w:styleId="Policepardfaut">
     <w:name w:val="Default Paragraph Font"/>
     <w:uiPriority w:val="1"/>
+    <w:semiHidden/>
     <w:unhideWhenUsed/>
   </w:style>
   <w:style w:type="table" w:default="1" w:styleId="TableauNormal">

</xml_diff>

<commit_message>
changement guide de style. création à la main.
</commit_message>
<xml_diff>
--- a/docs/doc de projet/Doc-de-projet_GestionParticipants.docx
+++ b/docs/doc de projet/Doc-de-projet_GestionParticipants.docx
@@ -528,8 +528,6 @@
       <w:r>
         <w:t>A</w:t>
       </w:r>
-      <w:bookmarkStart w:id="0" w:name="_GoBack"/>
-      <w:bookmarkEnd w:id="0"/>
       <w:r>
         <w:t>ctiver l’édition.</w:t>
       </w:r>
@@ -967,22 +965,48 @@
         <w:pStyle w:val="Titre1"/>
       </w:pPr>
       <w:r>
+        <w:t>Guide de style :</w:t>
+      </w:r>
+    </w:p>
+    <w:p>
+      <w:pPr>
+        <w:pStyle w:val="Titre1"/>
+        <w:numPr>
+          <w:ilvl w:val="0"/>
+          <w:numId w:val="0"/>
+        </w:numPr>
+        <w:rPr>
+          <w:b w:val="0"/>
+          <w:kern w:val="0"/>
+          <w:sz w:val="24"/>
+          <w:u w:val="none"/>
+        </w:rPr>
+      </w:pPr>
+      <w:r>
         <w:rPr>
           <w:noProof/>
         </w:rPr>
         <w:drawing>
-          <wp:anchor distT="0" distB="0" distL="114300" distR="114300" simplePos="0" relativeHeight="251665408" behindDoc="1" locked="0" layoutInCell="1" allowOverlap="1" wp14:anchorId="6744A006" wp14:editId="6206F020">
+          <wp:anchor distT="0" distB="0" distL="114300" distR="114300" simplePos="0" relativeHeight="251665408" behindDoc="1" locked="0" layoutInCell="1" allowOverlap="1" wp14:anchorId="035438AB" wp14:editId="74CA4C5F">
             <wp:simplePos x="0" y="0"/>
             <wp:positionH relativeFrom="column">
-              <wp:posOffset>14605</wp:posOffset>
+              <wp:posOffset>-508635</wp:posOffset>
             </wp:positionH>
             <wp:positionV relativeFrom="paragraph">
-              <wp:posOffset>355600</wp:posOffset>
+              <wp:posOffset>362585</wp:posOffset>
             </wp:positionV>
-            <wp:extent cx="5913755" cy="4288790"/>
-            <wp:effectExtent l="0" t="0" r="0" b="0"/>
-            <wp:wrapTopAndBottom/>
-            <wp:docPr id="13" name="Image 13"/>
+            <wp:extent cx="7037705" cy="3057525"/>
+            <wp:effectExtent l="0" t="0" r="0" b="9525"/>
+            <wp:wrapTight wrapText="bothSides">
+              <wp:wrapPolygon edited="0">
+                <wp:start x="0" y="0"/>
+                <wp:lineTo x="0" y="21533"/>
+                <wp:lineTo x="21516" y="21533"/>
+                <wp:lineTo x="21516" y="0"/>
+                <wp:lineTo x="0" y="0"/>
+              </wp:wrapPolygon>
+            </wp:wrapTight>
+            <wp:docPr id="3" name="Image 3"/>
             <wp:cNvGraphicFramePr>
               <a:graphicFrameLocks xmlns:a="http://schemas.openxmlformats.org/drawingml/2006/main" noChangeAspect="1"/>
             </wp:cNvGraphicFramePr>
@@ -990,12 +1014,12 @@
               <a:graphicData uri="http://schemas.openxmlformats.org/drawingml/2006/picture">
                 <pic:pic xmlns:pic="http://schemas.openxmlformats.org/drawingml/2006/picture">
                   <pic:nvPicPr>
-                    <pic:cNvPr id="0" name="Picture 13"/>
+                    <pic:cNvPr id="0" name="Picture 2"/>
                     <pic:cNvPicPr>
                       <a:picLocks noChangeAspect="1" noChangeArrowheads="1"/>
                     </pic:cNvPicPr>
                   </pic:nvPicPr>
-                  <pic:blipFill>
+                  <pic:blipFill rotWithShape="1">
                     <a:blip r:embed="rId14">
                       <a:extLst>
                         <a:ext uri="{28A0092B-C50C-407E-A947-70E740481C1C}">
@@ -1003,15 +1027,13 @@
                         </a:ext>
                       </a:extLst>
                     </a:blip>
-                    <a:srcRect/>
-                    <a:stretch>
-                      <a:fillRect/>
-                    </a:stretch>
+                    <a:srcRect l="3086" t="4710" r="1798" b="9955"/>
+                    <a:stretch/>
                   </pic:blipFill>
                   <pic:spPr bwMode="auto">
                     <a:xfrm>
                       <a:off x="0" y="0"/>
-                      <a:ext cx="5913755" cy="4288790"/>
+                      <a:ext cx="7037705" cy="3057525"/>
                     </a:xfrm>
                     <a:prstGeom prst="rect">
                       <a:avLst/>
@@ -1020,6 +1042,11 @@
                     <a:ln>
                       <a:noFill/>
                     </a:ln>
+                    <a:extLst>
+                      <a:ext uri="{53640926-AAD7-44D8-BBD7-CCE9431645EC}">
+                        <a14:shadowObscured xmlns:a14="http://schemas.microsoft.com/office/drawing/2010/main"/>
+                      </a:ext>
+                    </a:extLst>
                   </pic:spPr>
                 </pic:pic>
               </a:graphicData>
@@ -1034,29 +1061,28 @@
         </w:drawing>
       </w:r>
       <w:r>
-        <w:t>Guide de style :</w:t>
-      </w:r>
+        <w:rPr>
+          <w:b w:val="0"/>
+          <w:kern w:val="0"/>
+          <w:sz w:val="24"/>
+          <w:u w:val="none"/>
+        </w:rPr>
+        <w:t>Fait main :</w:t>
+      </w:r>
+      <w:bookmarkStart w:id="0" w:name="_GoBack"/>
+      <w:bookmarkEnd w:id="0"/>
     </w:p>
     <w:p>
       <w:pPr>
-        <w:spacing w:after="160" w:line="259" w:lineRule="auto"/>
-      </w:pPr>
-      <w:r>
-        <w:t xml:space="preserve">Source : </w:t>
-      </w:r>
-      <w:hyperlink r:id="rId15" w:history="1">
-        <w:r>
-          <w:rPr>
-            <w:rStyle w:val="Lienhypertexte"/>
-          </w:rPr>
-          <w:t>https://www.dmxzone.com/downloads/images/style_guide.png</w:t>
-        </w:r>
-      </w:hyperlink>
-    </w:p>
-    <w:p>
-      <w:pPr>
-        <w:spacing w:after="160" w:line="259" w:lineRule="auto"/>
-      </w:pPr>
+        <w:pStyle w:val="Titre1"/>
+        <w:numPr>
+          <w:ilvl w:val="0"/>
+          <w:numId w:val="0"/>
+        </w:numPr>
+      </w:pPr>
+      <w:r>
+        <w:t xml:space="preserve"> </w:t>
+      </w:r>
     </w:p>
     <w:p>
       <w:pPr>
@@ -3535,8 +3561,8 @@
     </w:tbl>
     <w:p/>
     <w:sectPr>
-      <w:headerReference w:type="default" r:id="rId16"/>
-      <w:footerReference w:type="default" r:id="rId17"/>
+      <w:headerReference w:type="default" r:id="rId15"/>
+      <w:footerReference w:type="default" r:id="rId16"/>
       <w:pgSz w:w="11906" w:h="16838"/>
       <w:pgMar w:top="1417" w:right="1417" w:bottom="1417" w:left="1417" w:header="708" w:footer="708" w:gutter="0"/>
       <w:cols w:space="708"/>
@@ -3986,7 +4012,7 @@
       </w:pPr>
     </w:pPrDefault>
   </w:docDefaults>
-  <w:latentStyles w:defLockedState="0" w:defUIPriority="99" w:defSemiHidden="0" w:defUnhideWhenUsed="0" w:defQFormat="0" w:count="377">
+  <w:latentStyles w:defLockedState="0" w:defUIPriority="99" w:defSemiHidden="0" w:defUnhideWhenUsed="0" w:defQFormat="0" w:count="376">
     <w:lsdException w:name="Normal" w:uiPriority="0" w:qFormat="1"/>
     <w:lsdException w:name="heading 1" w:uiPriority="9" w:qFormat="1"/>
     <w:lsdException w:name="heading 2" w:semiHidden="1" w:uiPriority="9" w:unhideWhenUsed="1" w:qFormat="1"/>
@@ -4363,7 +4389,6 @@
     <w:lsdException w:name="Hashtag" w:semiHidden="1" w:unhideWhenUsed="1"/>
     <w:lsdException w:name="Unresolved Mention" w:semiHidden="1" w:unhideWhenUsed="1"/>
     <w:lsdException w:name="Smart Link" w:semiHidden="1" w:unhideWhenUsed="1"/>
-    <w:lsdException w:name="Smart Link Error" w:semiHidden="1" w:unhideWhenUsed="1"/>
   </w:latentStyles>
   <w:style w:type="paragraph" w:default="1" w:styleId="Normal">
     <w:name w:val="Normal"/>

</xml_diff>